<commit_message>
I hope that's enough
</commit_message>
<xml_diff>
--- a/Отчёт 4/Отчёт 4.docx
+++ b/Отчёт 4/Отчёт 4.docx
@@ -400,19 +400,11 @@
                 <w:szCs w:val="28"/>
               </w:rPr>
             </w:pPr>
-            <w:proofErr w:type="spellStart"/>
             <w:r>
               <w:rPr>
                 <w:szCs w:val="28"/>
               </w:rPr>
-              <w:t>Репкин</w:t>
-            </w:r>
-            <w:proofErr w:type="spellEnd"/>
-            <w:r>
-              <w:rPr>
-                <w:szCs w:val="28"/>
-              </w:rPr>
-              <w:t xml:space="preserve"> Александр Павлович</w:t>
+              <w:t>Репкин Александр Павлович</w:t>
             </w:r>
           </w:p>
           <w:p>
@@ -696,28 +688,12 @@
               </w:rPr>
               <w:t xml:space="preserve">робототехнических систем и электроники </w:t>
             </w:r>
-            <w:proofErr w:type="spellStart"/>
             <w:r>
               <w:rPr>
                 <w:szCs w:val="28"/>
               </w:rPr>
-              <w:t>Хацукова</w:t>
+              <w:t>Хацукова А.И</w:t>
             </w:r>
-            <w:proofErr w:type="spellEnd"/>
-            <w:r>
-              <w:rPr>
-                <w:szCs w:val="28"/>
-              </w:rPr>
-              <w:t xml:space="preserve"> </w:t>
-            </w:r>
-            <w:proofErr w:type="gramStart"/>
-            <w:r>
-              <w:rPr>
-                <w:szCs w:val="28"/>
-              </w:rPr>
-              <w:t>А.И</w:t>
-            </w:r>
-            <w:proofErr w:type="gramEnd"/>
           </w:p>
           <w:p>
             <w:pPr>
@@ -3918,7 +3894,21 @@
           <w:sz w:val="28"/>
         </w:rPr>
         <w:lastRenderedPageBreak/>
-        <w:t>давало наибольшую информацию о её форме. Изображение грани, параллельной плоскости проекций, будет отображаться в натуральную величину, а перпендикулярные грани — в виде прямых или точек</w:t>
+        <w:t xml:space="preserve">давало наибольшую информацию о её форме. Изображение грани, параллельной плоскости проекций, будет отображаться в натуральную величину, а перпендикулярные грани </w:t>
+      </w:r>
+      <w:r>
+        <w:rPr>
+          <w:bCs/>
+          <w:sz w:val="28"/>
+        </w:rPr>
+        <w:t>–</w:t>
+      </w:r>
+      <w:r>
+        <w:rPr>
+          <w:bCs/>
+          <w:sz w:val="28"/>
+        </w:rPr>
+        <w:t xml:space="preserve"> в виде прямых или точек</w:t>
       </w:r>
       <w:r>
         <w:rPr>

</xml_diff>